<commit_message>
Modificacion de documento de notas
</commit_message>
<xml_diff>
--- a/Documentacion/Notas.docx
+++ b/Documentacion/Notas.docx
@@ -22,7 +22,7 @@
           <w:sz w:val="28"/>
           <w:szCs w:val="28"/>
         </w:rPr>
-        <w:t>De preferencia siempre creen una rama como todos sabrán no deben de subir nada a directo a la master sin antes la aprobación de ya sea Kevin alexander o ya bien yo.</w:t>
+        <w:t>De preferencia siempre creen una rama como todos sabrán no deben de subir nada  directo a la master sin antes la aprobación de ya sea Kevin alexander o ya bien yo.</w:t>
       </w:r>
     </w:p>
     <w:p>
@@ -539,6 +539,301 @@
         <w:rPr>
           <w:b/>
           <w:bCs/>
+          <w:color w:val="FF0000"/>
+          <w:sz w:val="32"/>
+          <w:szCs w:val="32"/>
+        </w:rPr>
+      </w:pPr>
+    </w:p>
+    <w:p>
+      <w:pPr>
+        <w:rPr>
+          <w:sz w:val="28"/>
+          <w:szCs w:val="28"/>
+          <w:u w:val="single"/>
+        </w:rPr>
+      </w:pPr>
+      <w:r>
+        <w:rPr>
+          <w:sz w:val="28"/>
+          <w:szCs w:val="28"/>
+        </w:rPr>
+        <w:t>Los</w:t>
+      </w:r>
+      <w:r>
+        <w:rPr>
+          <w:b/>
+          <w:bCs/>
+          <w:sz w:val="36"/>
+          <w:szCs w:val="36"/>
+        </w:rPr>
+        <w:t xml:space="preserve"> </w:t>
+      </w:r>
+      <w:proofErr w:type="spellStart"/>
+      <w:r>
+        <w:rPr>
+          <w:b/>
+          <w:bCs/>
+          <w:sz w:val="36"/>
+          <w:szCs w:val="36"/>
+        </w:rPr>
+        <w:t>lorem</w:t>
+      </w:r>
+      <w:proofErr w:type="spellEnd"/>
+      <w:r>
+        <w:rPr>
+          <w:sz w:val="36"/>
+          <w:szCs w:val="36"/>
+        </w:rPr>
+        <w:t xml:space="preserve"> </w:t>
+      </w:r>
+      <w:r>
+        <w:rPr>
+          <w:sz w:val="28"/>
+          <w:szCs w:val="28"/>
+        </w:rPr>
+        <w:t xml:space="preserve">son solo una aquieta de relleno de texto esta será removida igual que </w:t>
+      </w:r>
+      <w:r>
+        <w:rPr>
+          <w:b/>
+          <w:bCs/>
+          <w:sz w:val="32"/>
+          <w:szCs w:val="32"/>
+        </w:rPr>
+        <w:t>las imágenes</w:t>
+      </w:r>
+      <w:r>
+        <w:rPr>
+          <w:sz w:val="32"/>
+          <w:szCs w:val="32"/>
+        </w:rPr>
+        <w:t xml:space="preserve"> </w:t>
+      </w:r>
+      <w:r>
+        <w:rPr>
+          <w:sz w:val="28"/>
+          <w:szCs w:val="28"/>
+        </w:rPr>
+        <w:t xml:space="preserve">son simplemente una imagen </w:t>
+      </w:r>
+      <w:proofErr w:type="spellStart"/>
+      <w:r>
+        <w:rPr>
+          <w:sz w:val="28"/>
+          <w:szCs w:val="28"/>
+        </w:rPr>
+        <w:t>ramdon</w:t>
+      </w:r>
+      <w:proofErr w:type="spellEnd"/>
+      <w:r>
+        <w:rPr>
+          <w:sz w:val="28"/>
+          <w:szCs w:val="28"/>
+        </w:rPr>
+        <w:t xml:space="preserve"> que será remplazada de igual manera se puede agregar o quietar contenedores como los de la aria del store o lo de los proyectos que no afectará en el responsiva.</w:t>
+      </w:r>
+    </w:p>
+    <w:p>
+      <w:pPr>
+        <w:rPr>
+          <w:b/>
+          <w:bCs/>
+          <w:sz w:val="24"/>
+          <w:szCs w:val="24"/>
+        </w:rPr>
+      </w:pPr>
+    </w:p>
+    <w:p>
+      <w:pPr>
+        <w:rPr>
+          <w:b/>
+          <w:bCs/>
+          <w:sz w:val="24"/>
+          <w:szCs w:val="24"/>
+        </w:rPr>
+      </w:pPr>
+    </w:p>
+    <w:p>
+      <w:pPr>
+        <w:rPr>
+          <w:b/>
+          <w:bCs/>
+          <w:sz w:val="24"/>
+          <w:szCs w:val="24"/>
+        </w:rPr>
+      </w:pPr>
+      <w:r>
+        <w:rPr>
+          <w:b/>
+          <w:bCs/>
+          <w:sz w:val="24"/>
+          <w:szCs w:val="24"/>
+        </w:rPr>
+        <w:t xml:space="preserve">De preferencia si aran nuevas paginas en la carpeta de componentes están dividido en partes todo lo principal como ejemplo el </w:t>
+      </w:r>
+      <w:proofErr w:type="spellStart"/>
+      <w:r>
+        <w:rPr>
+          <w:b/>
+          <w:bCs/>
+          <w:sz w:val="24"/>
+          <w:szCs w:val="24"/>
+        </w:rPr>
+        <w:t>footer</w:t>
+      </w:r>
+      <w:proofErr w:type="spellEnd"/>
+      <w:r>
+        <w:rPr>
+          <w:b/>
+          <w:bCs/>
+          <w:sz w:val="24"/>
+          <w:szCs w:val="24"/>
+        </w:rPr>
+        <w:t xml:space="preserve"> o el </w:t>
+      </w:r>
+      <w:proofErr w:type="spellStart"/>
+      <w:r>
+        <w:rPr>
+          <w:b/>
+          <w:bCs/>
+          <w:sz w:val="24"/>
+          <w:szCs w:val="24"/>
+        </w:rPr>
+        <w:t>header</w:t>
+      </w:r>
+      <w:proofErr w:type="spellEnd"/>
+    </w:p>
+    <w:p>
+      <w:pPr>
+        <w:rPr>
+          <w:b/>
+          <w:bCs/>
+          <w:sz w:val="24"/>
+          <w:szCs w:val="24"/>
+        </w:rPr>
+      </w:pPr>
+    </w:p>
+    <w:p>
+      <w:pPr>
+        <w:rPr>
+          <w:b/>
+          <w:bCs/>
+          <w:sz w:val="24"/>
+          <w:szCs w:val="24"/>
+        </w:rPr>
+      </w:pPr>
+    </w:p>
+    <w:p>
+      <w:pPr>
+        <w:rPr>
+          <w:b/>
+          <w:bCs/>
+          <w:sz w:val="32"/>
+          <w:szCs w:val="32"/>
+        </w:rPr>
+      </w:pPr>
+      <w:r>
+        <w:rPr>
+          <w:b/>
+          <w:bCs/>
+          <w:sz w:val="32"/>
+          <w:szCs w:val="32"/>
+        </w:rPr>
+        <w:t xml:space="preserve">POR FAVOR TRABAJAR HORDENADO </w:t>
+      </w:r>
+    </w:p>
+    <w:p>
+      <w:pPr>
+        <w:jc w:val="center"/>
+        <w:rPr>
+          <w:b/>
+          <w:bCs/>
+          <w:color w:val="538135" w:themeColor="accent6" w:themeShade="BF"/>
+          <w:sz w:val="24"/>
+          <w:szCs w:val="24"/>
+        </w:rPr>
+      </w:pPr>
+    </w:p>
+    <w:p>
+      <w:pPr>
+        <w:jc w:val="center"/>
+        <w:rPr>
+          <w:b/>
+          <w:bCs/>
+          <w:color w:val="538135" w:themeColor="accent6" w:themeShade="BF"/>
+          <w:sz w:val="24"/>
+          <w:szCs w:val="24"/>
+        </w:rPr>
+      </w:pPr>
+    </w:p>
+    <w:p>
+      <w:pPr>
+        <w:jc w:val="center"/>
+        <w:rPr>
+          <w:b/>
+          <w:bCs/>
+          <w:color w:val="538135" w:themeColor="accent6" w:themeShade="BF"/>
+          <w:sz w:val="24"/>
+          <w:szCs w:val="24"/>
+        </w:rPr>
+      </w:pPr>
+    </w:p>
+    <w:p>
+      <w:pPr>
+        <w:jc w:val="center"/>
+        <w:rPr>
+          <w:b/>
+          <w:bCs/>
+          <w:color w:val="538135" w:themeColor="accent6" w:themeShade="BF"/>
+          <w:sz w:val="24"/>
+          <w:szCs w:val="24"/>
+        </w:rPr>
+      </w:pPr>
+    </w:p>
+    <w:p>
+      <w:pPr>
+        <w:jc w:val="center"/>
+        <w:rPr>
+          <w:b/>
+          <w:bCs/>
+          <w:color w:val="538135" w:themeColor="accent6" w:themeShade="BF"/>
+          <w:sz w:val="24"/>
+          <w:szCs w:val="24"/>
+        </w:rPr>
+      </w:pPr>
+    </w:p>
+    <w:p>
+      <w:pPr>
+        <w:jc w:val="center"/>
+        <w:rPr>
+          <w:b/>
+          <w:bCs/>
+          <w:color w:val="538135" w:themeColor="accent6" w:themeShade="BF"/>
+          <w:sz w:val="24"/>
+          <w:szCs w:val="24"/>
+        </w:rPr>
+      </w:pPr>
+    </w:p>
+    <w:p>
+      <w:pPr>
+        <w:jc w:val="center"/>
+        <w:rPr>
+          <w:b/>
+          <w:bCs/>
+          <w:color w:val="538135" w:themeColor="accent6" w:themeShade="BF"/>
+          <w:sz w:val="24"/>
+          <w:szCs w:val="24"/>
+        </w:rPr>
+      </w:pPr>
+    </w:p>
+    <w:p>
+      <w:pPr>
+        <w:jc w:val="center"/>
+        <w:rPr>
+          <w:b/>
+          <w:bCs/>
+          <w:color w:val="538135" w:themeColor="accent6" w:themeShade="BF"/>
           <w:sz w:val="24"/>
           <w:szCs w:val="24"/>
         </w:rPr>

</xml_diff>